<commit_message>
added component high level diagram to DD
</commit_message>
<xml_diff>
--- a/DD/DD_Gino.docx
+++ b/DD/DD_Gino.docx
@@ -135,7 +135,6 @@
             <w:dataBinding w:prefixMappings="xmlns:ns0='http://purl.org/dc/elements/1.1/' xmlns:ns1='http://schemas.openxmlformats.org/package/2006/metadata/core-properties' " w:xpath="/ns1:coreProperties[1]/ns0:title[1]" w:storeItemID="{6C3C8BC8-F283-45AE-878A-BAB7291924A1}"/>
             <w:text/>
           </w:sdtPr>
-          <w:sdtEndPr/>
           <w:sdtContent>
             <w:p>
               <w:pPr>
@@ -183,7 +182,6 @@
             <w:dataBinding w:prefixMappings="xmlns:ns0='http://purl.org/dc/elements/1.1/' xmlns:ns1='http://schemas.openxmlformats.org/package/2006/metadata/core-properties' " w:xpath="/ns1:coreProperties[1]/ns0:subject[1]" w:storeItemID="{6C3C8BC8-F283-45AE-878A-BAB7291924A1}"/>
             <w:text/>
           </w:sdtPr>
-          <w:sdtEndPr/>
           <w:sdtContent>
             <w:p>
               <w:pPr>
@@ -344,7 +342,6 @@
                                     <w:dataBinding w:prefixMappings="xmlns:ns0='http://schemas.openxmlformats.org/officeDocument/2006/extended-properties' " w:xpath="/ns0:Properties[1]/ns0:Company[1]" w:storeItemID="{6668398D-A668-4E3E-A5EB-62B293D839F1}"/>
                                     <w:text/>
                                   </w:sdtPr>
-                                  <w:sdtEndPr/>
                                   <w:sdtContent>
                                     <w:r>
                                       <w:rPr>
@@ -376,7 +373,6 @@
                                     <w:dataBinding w:prefixMappings="xmlns:ns0='http://schemas.microsoft.com/office/2006/coverPageProps' " w:xpath="/ns0:CoverPageProperties[1]/ns0:CompanyAddress[1]" w:storeItemID="{55AF091B-3C7A-41E3-B477-F2FDAA23CFDA}"/>
                                     <w:text/>
                                   </w:sdtPr>
-                                  <w:sdtEndPr/>
                                   <w:sdtContent>
                                     <w:r>
                                       <w:rPr>
@@ -450,7 +446,6 @@
                               <w:dataBinding w:prefixMappings="xmlns:ns0='http://schemas.openxmlformats.org/officeDocument/2006/extended-properties' " w:xpath="/ns0:Properties[1]/ns0:Company[1]" w:storeItemID="{6668398D-A668-4E3E-A5EB-62B293D839F1}"/>
                               <w:text/>
                             </w:sdtPr>
-                            <w:sdtEndPr/>
                             <w:sdtContent>
                               <w:r>
                                 <w:rPr>
@@ -482,7 +477,6 @@
                               <w:dataBinding w:prefixMappings="xmlns:ns0='http://schemas.microsoft.com/office/2006/coverPageProps' " w:xpath="/ns0:CoverPageProperties[1]/ns0:CompanyAddress[1]" w:storeItemID="{55AF091B-3C7A-41E3-B477-F2FDAA23CFDA}"/>
                               <w:text/>
                             </w:sdtPr>
-                            <w:sdtEndPr/>
                             <w:sdtContent>
                               <w:r>
                                 <w:rPr>
@@ -7621,7 +7615,21 @@
         </w:rPr>
         <w:t xml:space="preserve"> design</w:t>
       </w:r>
+      <w:bookmarkStart w:id="8" w:name="_GoBack"/>
       <w:bookmarkEnd w:id="7"/>
+      <w:bookmarkEnd w:id="8"/>
+    </w:p>
+    <w:p>
+      <w:pPr>
+        <w:pStyle w:val="Paragrafoelenco"/>
+        <w:outlineLvl w:val="0"/>
+        <w:rPr>
+          <w:b/>
+          <w:bCs/>
+          <w:sz w:val="22"/>
+          <w:szCs w:val="22"/>
+        </w:rPr>
+      </w:pPr>
     </w:p>
     <w:p>
       <w:pPr>
@@ -7638,7 +7646,7 @@
           <w:szCs w:val="22"/>
         </w:rPr>
       </w:pPr>
-      <w:bookmarkStart w:id="8" w:name="_Toc25482138"/>
+      <w:bookmarkStart w:id="9" w:name="_Toc25482138"/>
       <w:proofErr w:type="spellStart"/>
       <w:r>
         <w:rPr>
@@ -7649,7 +7657,7 @@
         </w:rPr>
         <w:t>Overview</w:t>
       </w:r>
-      <w:bookmarkEnd w:id="8"/>
+      <w:bookmarkEnd w:id="9"/>
       <w:proofErr w:type="spellEnd"/>
     </w:p>
     <w:p>
@@ -7783,7 +7791,7 @@
           <w:lang w:val="en-US"/>
         </w:rPr>
       </w:pPr>
-      <w:bookmarkStart w:id="9" w:name="_Toc25482139"/>
+      <w:bookmarkStart w:id="10" w:name="_Toc25482139"/>
       <w:r>
         <w:rPr>
           <w:b/>
@@ -7794,7 +7802,7 @@
         </w:rPr>
         <w:t>High level components and their interaction</w:t>
       </w:r>
-      <w:bookmarkEnd w:id="9"/>
+      <w:bookmarkEnd w:id="10"/>
     </w:p>
     <w:p>
       <w:pPr>
@@ -7948,7 +7956,7 @@
           <w:lang w:val="en-US"/>
         </w:rPr>
       </w:pPr>
-      <w:bookmarkStart w:id="10" w:name="_Toc25482140"/>
+      <w:bookmarkStart w:id="11" w:name="_Toc25482140"/>
       <w:r>
         <w:rPr>
           <w:b/>
@@ -7959,7 +7967,101 @@
         </w:rPr>
         <w:t>Component view</w:t>
       </w:r>
-      <w:bookmarkEnd w:id="10"/>
+      <w:bookmarkEnd w:id="11"/>
+    </w:p>
+    <w:p>
+      <w:pPr>
+        <w:pStyle w:val="Paragrafoelenco"/>
+        <w:ind w:left="1080"/>
+        <w:outlineLvl w:val="1"/>
+        <w:rPr>
+          <w:b/>
+          <w:bCs/>
+          <w:sz w:val="22"/>
+          <w:szCs w:val="22"/>
+          <w:lang w:val="en-US"/>
+        </w:rPr>
+      </w:pPr>
+      <w:r>
+        <w:rPr>
+          <w:b/>
+          <w:bCs/>
+          <w:noProof/>
+          <w:sz w:val="22"/>
+          <w:szCs w:val="22"/>
+          <w:lang w:val="en-US"/>
+        </w:rPr>
+        <w:lastRenderedPageBreak/>
+        <w:drawing>
+          <wp:inline distT="0" distB="0" distL="0" distR="0" wp14:anchorId="15A79FC3" wp14:editId="6730B393">
+            <wp:extent cx="5220000" cy="4892400"/>
+            <wp:effectExtent l="0" t="0" r="0" b="3810"/>
+            <wp:docPr id="5" name="Immagine 5" descr="Immagine che contiene screenshot&#10;&#10;Descrizione generata automaticamente"/>
+            <wp:cNvGraphicFramePr>
+              <a:graphicFrameLocks xmlns:a="http://schemas.openxmlformats.org/drawingml/2006/main" noChangeAspect="1"/>
+            </wp:cNvGraphicFramePr>
+            <a:graphic xmlns:a="http://schemas.openxmlformats.org/drawingml/2006/main">
+              <a:graphicData uri="http://schemas.openxmlformats.org/drawingml/2006/picture">
+                <pic:pic xmlns:pic="http://schemas.openxmlformats.org/drawingml/2006/picture">
+                  <pic:nvPicPr>
+                    <pic:cNvPr id="5" name="Component Diagram(section2.2).jpg"/>
+                    <pic:cNvPicPr/>
+                  </pic:nvPicPr>
+                  <pic:blipFill>
+                    <a:blip r:embed="rId11">
+                      <a:extLst>
+                        <a:ext uri="{28A0092B-C50C-407E-A947-70E740481C1C}">
+                          <a14:useLocalDpi xmlns:a14="http://schemas.microsoft.com/office/drawing/2010/main" val="0"/>
+                        </a:ext>
+                      </a:extLst>
+                    </a:blip>
+                    <a:stretch>
+                      <a:fillRect/>
+                    </a:stretch>
+                  </pic:blipFill>
+                  <pic:spPr>
+                    <a:xfrm>
+                      <a:off x="0" y="0"/>
+                      <a:ext cx="5220000" cy="4892400"/>
+                    </a:xfrm>
+                    <a:prstGeom prst="rect">
+                      <a:avLst/>
+                    </a:prstGeom>
+                  </pic:spPr>
+                </pic:pic>
+              </a:graphicData>
+            </a:graphic>
+          </wp:inline>
+        </w:drawing>
+      </w:r>
+    </w:p>
+    <w:p>
+      <w:pPr>
+        <w:pStyle w:val="Paragrafoelenco"/>
+        <w:ind w:left="1080"/>
+        <w:outlineLvl w:val="1"/>
+        <w:rPr>
+          <w:b/>
+          <w:bCs/>
+          <w:sz w:val="22"/>
+          <w:szCs w:val="22"/>
+          <w:lang w:val="en-US"/>
+        </w:rPr>
+      </w:pPr>
+    </w:p>
+    <w:p>
+      <w:pPr>
+        <w:pStyle w:val="Paragrafoelenco"/>
+        <w:ind w:left="1080"/>
+        <w:outlineLvl w:val="1"/>
+        <w:rPr>
+          <w:b/>
+          <w:bCs/>
+          <w:sz w:val="22"/>
+          <w:szCs w:val="22"/>
+          <w:lang w:val="en-US"/>
+        </w:rPr>
+      </w:pPr>
     </w:p>
     <w:p>
       <w:pPr>
@@ -7977,7 +8079,7 @@
           <w:lang w:val="en-US"/>
         </w:rPr>
       </w:pPr>
-      <w:bookmarkStart w:id="11" w:name="_Toc25482141"/>
+      <w:bookmarkStart w:id="12" w:name="_Toc25482141"/>
       <w:r>
         <w:rPr>
           <w:b/>
@@ -7988,7 +8090,7 @@
         </w:rPr>
         <w:t>Deployment view</w:t>
       </w:r>
-      <w:bookmarkEnd w:id="11"/>
+      <w:bookmarkEnd w:id="12"/>
     </w:p>
     <w:p>
       <w:pPr>
@@ -8034,7 +8136,7 @@
           <w:lang w:val="en-US"/>
         </w:rPr>
       </w:pPr>
-      <w:bookmarkStart w:id="12" w:name="_Toc25482142"/>
+      <w:bookmarkStart w:id="13" w:name="_Toc25482142"/>
       <w:r>
         <w:rPr>
           <w:b/>
@@ -8045,7 +8147,7 @@
         </w:rPr>
         <w:t>Runtime view</w:t>
       </w:r>
-      <w:bookmarkEnd w:id="12"/>
+      <w:bookmarkEnd w:id="13"/>
     </w:p>
     <w:p>
       <w:pPr>
@@ -8063,7 +8165,7 @@
           <w:lang w:val="en-US"/>
         </w:rPr>
       </w:pPr>
-      <w:bookmarkStart w:id="13" w:name="_Toc25482143"/>
+      <w:bookmarkStart w:id="14" w:name="_Toc25482143"/>
       <w:r>
         <w:rPr>
           <w:b/>
@@ -8074,7 +8176,7 @@
         </w:rPr>
         <w:t>Component interfaces</w:t>
       </w:r>
-      <w:bookmarkEnd w:id="13"/>
+      <w:bookmarkEnd w:id="14"/>
     </w:p>
     <w:p>
       <w:pPr>
@@ -8092,7 +8194,7 @@
           <w:lang w:val="en-US"/>
         </w:rPr>
       </w:pPr>
-      <w:bookmarkStart w:id="14" w:name="_Toc25482144"/>
+      <w:bookmarkStart w:id="15" w:name="_Toc25482144"/>
       <w:r>
         <w:rPr>
           <w:b/>
@@ -8103,7 +8205,7 @@
         </w:rPr>
         <w:t>Selected architectural styles and patterns</w:t>
       </w:r>
-      <w:bookmarkEnd w:id="14"/>
+      <w:bookmarkEnd w:id="15"/>
     </w:p>
     <w:p>
       <w:pPr>
@@ -8121,7 +8223,7 @@
           <w:lang w:val="en-US"/>
         </w:rPr>
       </w:pPr>
-      <w:bookmarkStart w:id="15" w:name="_Toc25482145"/>
+      <w:bookmarkStart w:id="16" w:name="_Toc25482145"/>
       <w:r>
         <w:rPr>
           <w:b/>
@@ -8132,7 +8234,7 @@
         </w:rPr>
         <w:t>Other design decisions</w:t>
       </w:r>
-      <w:bookmarkEnd w:id="15"/>
+      <w:bookmarkEnd w:id="16"/>
     </w:p>
     <w:p>
       <w:pPr>
@@ -8150,7 +8252,7 @@
           <w:lang w:val="en-US"/>
         </w:rPr>
       </w:pPr>
-      <w:bookmarkStart w:id="16" w:name="_Toc25482146"/>
+      <w:bookmarkStart w:id="17" w:name="_Toc25482146"/>
       <w:r>
         <w:rPr>
           <w:b/>
@@ -8161,7 +8263,7 @@
         </w:rPr>
         <w:t>Algorithm design</w:t>
       </w:r>
-      <w:bookmarkEnd w:id="16"/>
+      <w:bookmarkEnd w:id="17"/>
     </w:p>
     <w:p>
       <w:pPr>
@@ -8179,7 +8281,7 @@
           <w:lang w:val="en-US"/>
         </w:rPr>
       </w:pPr>
-      <w:bookmarkStart w:id="17" w:name="_Toc25482147"/>
+      <w:bookmarkStart w:id="18" w:name="_Toc25482147"/>
       <w:r>
         <w:rPr>
           <w:b/>
@@ -8190,7 +8292,7 @@
         </w:rPr>
         <w:t>License plate recognizing algorithm</w:t>
       </w:r>
-      <w:bookmarkEnd w:id="17"/>
+      <w:bookmarkEnd w:id="18"/>
     </w:p>
     <w:p>
       <w:pPr>
@@ -8208,7 +8310,7 @@
           <w:lang w:val="en-US"/>
         </w:rPr>
       </w:pPr>
-      <w:bookmarkStart w:id="18" w:name="_Toc25482148"/>
+      <w:bookmarkStart w:id="19" w:name="_Toc25482148"/>
       <w:r>
         <w:rPr>
           <w:b/>
@@ -8219,7 +8321,7 @@
         </w:rPr>
         <w:t>Making suggestions algorithm</w:t>
       </w:r>
-      <w:bookmarkEnd w:id="18"/>
+      <w:bookmarkEnd w:id="19"/>
     </w:p>
     <w:p>
       <w:pPr>
@@ -8333,19 +8435,18 @@
           <w:lang w:val="en-US"/>
         </w:rPr>
       </w:pPr>
-      <w:bookmarkStart w:id="19" w:name="_Toc25482149"/>
-      <w:r>
-        <w:rPr>
-          <w:b/>
-          <w:bCs/>
-          <w:sz w:val="22"/>
-          <w:szCs w:val="22"/>
-          <w:lang w:val="en-US"/>
-        </w:rPr>
-        <w:lastRenderedPageBreak/>
+      <w:bookmarkStart w:id="20" w:name="_Toc25482149"/>
+      <w:r>
+        <w:rPr>
+          <w:b/>
+          <w:bCs/>
+          <w:sz w:val="22"/>
+          <w:szCs w:val="22"/>
+          <w:lang w:val="en-US"/>
+        </w:rPr>
         <w:t>User Interface design</w:t>
       </w:r>
-      <w:bookmarkEnd w:id="19"/>
+      <w:bookmarkEnd w:id="20"/>
     </w:p>
     <w:p>
       <w:pPr>
@@ -8515,8 +8616,6 @@
           <w:lang w:val="en-US"/>
         </w:rPr>
       </w:pPr>
-      <w:bookmarkStart w:id="20" w:name="_GoBack"/>
-      <w:bookmarkEnd w:id="20"/>
     </w:p>
     <w:p>
       <w:pPr>
@@ -8556,6 +8655,7 @@
           <w:szCs w:val="22"/>
           <w:lang w:val="en-US"/>
         </w:rPr>
+        <w:lastRenderedPageBreak/>
         <w:drawing>
           <wp:inline distT="0" distB="0" distL="0" distR="0" wp14:anchorId="51C91776" wp14:editId="145A9229">
             <wp:extent cx="5220000" cy="5565600"/>
@@ -8572,7 +8672,7 @@
                     <pic:cNvPicPr/>
                   </pic:nvPicPr>
                   <pic:blipFill>
-                    <a:blip r:embed="rId11">
+                    <a:blip r:embed="rId12">
                       <a:extLst>
                         <a:ext uri="{28A0092B-C50C-407E-A947-70E740481C1C}">
                           <a14:useLocalDpi xmlns:a14="http://schemas.microsoft.com/office/drawing/2010/main" val="0"/>
@@ -8637,7 +8737,7 @@
                     <pic:cNvPicPr/>
                   </pic:nvPicPr>
                   <pic:blipFill>
-                    <a:blip r:embed="rId12">
+                    <a:blip r:embed="rId13">
                       <a:extLst>
                         <a:ext uri="{28A0092B-C50C-407E-A947-70E740481C1C}">
                           <a14:useLocalDpi xmlns:a14="http://schemas.microsoft.com/office/drawing/2010/main" val="0"/>
@@ -8881,7 +8981,7 @@
       <w:bookmarkEnd w:id="27"/>
     </w:p>
     <w:sectPr>
-      <w:footerReference w:type="default" r:id="rId13"/>
+      <w:footerReference w:type="default" r:id="rId14"/>
       <w:pgSz w:w="11906" w:h="16838"/>
       <w:pgMar w:top="1417" w:right="1134" w:bottom="1134" w:left="1134" w:header="708" w:footer="708" w:gutter="0"/>
       <w:pgNumType w:start="0"/>
@@ -8935,7 +9035,6 @@
         <w:docPartUnique/>
       </w:docPartObj>
     </w:sdtPr>
-    <w:sdtEndPr/>
     <w:sdtContent>
       <w:p>
         <w:pPr>
@@ -10733,14 +10832,14 @@
     <w:charset w:val="00"/>
     <w:family w:val="swiss"/>
     <w:pitch w:val="variable"/>
-    <w:sig w:usb0="E0002AFF" w:usb1="4000ACFF" w:usb2="00000001" w:usb3="00000000" w:csb0="000001FF" w:csb1="00000000"/>
+    <w:sig w:usb0="E0002EFF" w:usb1="C000247B" w:usb2="00000009" w:usb3="00000000" w:csb0="000001FF" w:csb1="00000000"/>
   </w:font>
   <w:font w:name="Times New Roman">
     <w:panose1 w:val="02020603050405020304"/>
     <w:charset w:val="00"/>
     <w:family w:val="roman"/>
     <w:pitch w:val="variable"/>
-    <w:sig w:usb0="E0002AFF" w:usb1="C0007843" w:usb2="00000009" w:usb3="00000000" w:csb0="000001FF" w:csb1="00000000"/>
+    <w:sig w:usb0="E0002EFF" w:usb1="C000785B" w:usb2="00000009" w:usb3="00000000" w:csb0="000001FF" w:csb1="00000000"/>
   </w:font>
   <w:font w:name="Courier New">
     <w:panose1 w:val="02070309020205020404"/>
@@ -10768,7 +10867,7 @@
     <w:charset w:val="00"/>
     <w:family w:val="swiss"/>
     <w:pitch w:val="variable"/>
-    <w:sig w:usb0="A0002AEF" w:usb1="4000207B" w:usb2="00000000" w:usb3="00000000" w:csb0="000001FF" w:csb1="00000000"/>
+    <w:sig w:usb0="E0002AFF" w:usb1="C000247B" w:usb2="00000009" w:usb3="00000000" w:csb0="000001FF" w:csb1="00000000"/>
   </w:font>
   <w:font w:name="Segoe UI">
     <w:panose1 w:val="020B0502040204020203"/>
@@ -10800,6 +10899,7 @@
     <w:rsid w:val="00396F8F"/>
     <w:rsid w:val="004C5DBC"/>
     <w:rsid w:val="00546BEE"/>
+    <w:rsid w:val="007E6445"/>
     <w:rsid w:val="00A45094"/>
     <w:rsid w:val="00A93EBA"/>
     <w:rsid w:val="00AF583E"/>
@@ -11573,7 +11673,7 @@
 </file>
 
 <file path=customXml/itemProps1.xml><?xml version="1.0" encoding="utf-8"?>
-<ds:datastoreItem xmlns:ds="http://schemas.openxmlformats.org/officeDocument/2006/customXml" ds:itemID="{1E64C0E8-8A30-41AE-AE92-7F7FA3B5FAA7}">
+<ds:datastoreItem xmlns:ds="http://schemas.openxmlformats.org/officeDocument/2006/customXml" ds:itemID="{BF65EB2E-FB59-45D0-AF63-C7BFCF4C264A}">
   <ds:schemaRefs>
     <ds:schemaRef ds:uri="http://schemas.openxmlformats.org/officeDocument/2006/bibliography"/>
   </ds:schemaRefs>

</xml_diff>

<commit_message>
added descrition to section 2.6
</commit_message>
<xml_diff>
--- a/DD/DD_Gino.docx
+++ b/DD/DD_Gino.docx
@@ -10799,6 +10799,348 @@
     <w:p>
       <w:pPr>
         <w:pStyle w:val="Paragrafoelenco"/>
+        <w:outlineLvl w:val="1"/>
+        <w:rPr>
+          <w:b/>
+          <w:bCs/>
+          <w:sz w:val="22"/>
+          <w:szCs w:val="22"/>
+          <w:lang w:val="en-US"/>
+        </w:rPr>
+      </w:pPr>
+    </w:p>
+    <w:p>
+      <w:pPr>
+        <w:pStyle w:val="Paragrafoelenco"/>
+        <w:outlineLvl w:val="1"/>
+        <w:rPr>
+          <w:sz w:val="22"/>
+          <w:szCs w:val="22"/>
+          <w:lang w:val="en-US"/>
+        </w:rPr>
+      </w:pPr>
+      <w:r>
+        <w:rPr>
+          <w:sz w:val="22"/>
+          <w:szCs w:val="22"/>
+          <w:lang w:val="en-US"/>
+        </w:rPr>
+        <w:t>In this section, we</w:t>
+      </w:r>
+      <w:r>
+        <w:rPr>
+          <w:sz w:val="22"/>
+          <w:szCs w:val="22"/>
+          <w:lang w:val="en-US"/>
+        </w:rPr>
+        <w:t xml:space="preserve"> </w:t>
+      </w:r>
+      <w:r>
+        <w:rPr>
+          <w:sz w:val="22"/>
+          <w:szCs w:val="22"/>
+          <w:lang w:val="en-US"/>
+        </w:rPr>
+        <w:t>delve into the main components of section 2.3 Component view.</w:t>
+      </w:r>
+      <w:r>
+        <w:rPr>
+          <w:sz w:val="22"/>
+          <w:szCs w:val="22"/>
+          <w:lang w:val="en-US"/>
+        </w:rPr>
+        <w:t xml:space="preserve"> </w:t>
+      </w:r>
+      <w:proofErr w:type="gramStart"/>
+      <w:r>
+        <w:rPr>
+          <w:sz w:val="22"/>
+          <w:szCs w:val="22"/>
+          <w:lang w:val="en-US"/>
+        </w:rPr>
+        <w:t>In particular we</w:t>
+      </w:r>
+      <w:proofErr w:type="gramEnd"/>
+      <w:r>
+        <w:rPr>
+          <w:sz w:val="22"/>
+          <w:szCs w:val="22"/>
+          <w:lang w:val="en-US"/>
+        </w:rPr>
+        <w:t xml:space="preserve"> show the main methods belonging to the interfaces of the two principal components of the application, the user mobile services and the user web services. </w:t>
+      </w:r>
+    </w:p>
+    <w:p>
+      <w:pPr>
+        <w:pStyle w:val="Paragrafoelenco"/>
+        <w:outlineLvl w:val="1"/>
+        <w:rPr>
+          <w:sz w:val="22"/>
+          <w:szCs w:val="22"/>
+          <w:lang w:val="en-US"/>
+        </w:rPr>
+      </w:pPr>
+    </w:p>
+    <w:p>
+      <w:pPr>
+        <w:pStyle w:val="Paragrafoelenco"/>
+        <w:outlineLvl w:val="1"/>
+        <w:rPr>
+          <w:sz w:val="22"/>
+          <w:szCs w:val="22"/>
+          <w:lang w:val="en-US"/>
+        </w:rPr>
+      </w:pPr>
+      <w:r>
+        <w:rPr>
+          <w:sz w:val="22"/>
+          <w:szCs w:val="22"/>
+          <w:lang w:val="en-US"/>
+        </w:rPr>
+        <w:t>Regarding the</w:t>
+      </w:r>
+      <w:r>
+        <w:rPr>
+          <w:sz w:val="22"/>
+          <w:szCs w:val="22"/>
+          <w:lang w:val="en-US"/>
+        </w:rPr>
+        <w:t xml:space="preserve"> component </w:t>
+      </w:r>
+      <w:r>
+        <w:rPr>
+          <w:sz w:val="22"/>
+          <w:szCs w:val="22"/>
+          <w:lang w:val="en-US"/>
+        </w:rPr>
+        <w:t xml:space="preserve">of user mobile services, it represents all the features offered to the user. We have an interface for the map, “Visualize Map” that permits the user to explore the map object saved in the model application, to filter it according with the parameters he has chosen and to click on specific </w:t>
+      </w:r>
+      <w:proofErr w:type="spellStart"/>
+      <w:r>
+        <w:rPr>
+          <w:sz w:val="22"/>
+          <w:szCs w:val="22"/>
+          <w:lang w:val="en-US"/>
+        </w:rPr>
+        <w:t>reportings</w:t>
+      </w:r>
+      <w:proofErr w:type="spellEnd"/>
+      <w:r>
+        <w:rPr>
+          <w:sz w:val="22"/>
+          <w:szCs w:val="22"/>
+          <w:lang w:val="en-US"/>
+        </w:rPr>
+        <w:t xml:space="preserve"> on map for seeing all the reporting </w:t>
+      </w:r>
+      <w:proofErr w:type="spellStart"/>
+      <w:r>
+        <w:rPr>
+          <w:sz w:val="22"/>
+          <w:szCs w:val="22"/>
+          <w:lang w:val="en-US"/>
+        </w:rPr>
+        <w:t>infomation</w:t>
+      </w:r>
+      <w:proofErr w:type="spellEnd"/>
+      <w:r>
+        <w:rPr>
+          <w:sz w:val="22"/>
+          <w:szCs w:val="22"/>
+          <w:lang w:val="en-US"/>
+        </w:rPr>
+        <w:t>.</w:t>
+      </w:r>
+    </w:p>
+    <w:p>
+      <w:pPr>
+        <w:pStyle w:val="Paragrafoelenco"/>
+        <w:outlineLvl w:val="1"/>
+        <w:rPr>
+          <w:sz w:val="22"/>
+          <w:szCs w:val="22"/>
+          <w:lang w:val="en-US"/>
+        </w:rPr>
+      </w:pPr>
+      <w:r>
+        <w:rPr>
+          <w:sz w:val="22"/>
+          <w:szCs w:val="22"/>
+          <w:lang w:val="en-US"/>
+        </w:rPr>
+        <w:t>Another important interface is the “Make a reporting” interface through which the user can fill out a reporting and upload a photo of it.</w:t>
+      </w:r>
+    </w:p>
+    <w:p>
+      <w:pPr>
+        <w:pStyle w:val="Paragrafoelenco"/>
+        <w:outlineLvl w:val="1"/>
+        <w:rPr>
+          <w:sz w:val="22"/>
+          <w:szCs w:val="22"/>
+          <w:lang w:val="en-US"/>
+        </w:rPr>
+      </w:pPr>
+      <w:r>
+        <w:rPr>
+          <w:sz w:val="22"/>
+          <w:szCs w:val="22"/>
+          <w:lang w:val="en-US"/>
+        </w:rPr>
+        <w:t xml:space="preserve">Then we have two minor interfaces that allow the user to manage his profile and to see all his </w:t>
+      </w:r>
+      <w:proofErr w:type="spellStart"/>
+      <w:r>
+        <w:rPr>
+          <w:sz w:val="22"/>
+          <w:szCs w:val="22"/>
+          <w:lang w:val="en-US"/>
+        </w:rPr>
+        <w:t>reportings</w:t>
+      </w:r>
+      <w:proofErr w:type="spellEnd"/>
+      <w:r>
+        <w:rPr>
+          <w:sz w:val="22"/>
+          <w:szCs w:val="22"/>
+          <w:lang w:val="en-US"/>
+        </w:rPr>
+        <w:t xml:space="preserve"> done since his registration.</w:t>
+      </w:r>
+    </w:p>
+    <w:p>
+      <w:pPr>
+        <w:pStyle w:val="Paragrafoelenco"/>
+        <w:outlineLvl w:val="1"/>
+        <w:rPr>
+          <w:sz w:val="22"/>
+          <w:szCs w:val="22"/>
+          <w:lang w:val="en-US"/>
+        </w:rPr>
+      </w:pPr>
+    </w:p>
+    <w:p>
+      <w:pPr>
+        <w:pStyle w:val="Paragrafoelenco"/>
+        <w:outlineLvl w:val="1"/>
+        <w:rPr>
+          <w:sz w:val="22"/>
+          <w:szCs w:val="22"/>
+          <w:lang w:val="en-US"/>
+        </w:rPr>
+      </w:pPr>
+      <w:r>
+        <w:rPr>
+          <w:sz w:val="22"/>
+          <w:szCs w:val="22"/>
+          <w:lang w:val="en-US"/>
+        </w:rPr>
+        <w:t xml:space="preserve">The web mobile services component uses the same interfaces as the ones used by the user mobile services because the main features are the same. In </w:t>
+      </w:r>
+      <w:proofErr w:type="gramStart"/>
+      <w:r>
+        <w:rPr>
+          <w:sz w:val="22"/>
+          <w:szCs w:val="22"/>
+          <w:lang w:val="en-US"/>
+        </w:rPr>
+        <w:t>addition</w:t>
+      </w:r>
+      <w:proofErr w:type="gramEnd"/>
+      <w:r>
+        <w:rPr>
+          <w:sz w:val="22"/>
+          <w:szCs w:val="22"/>
+          <w:lang w:val="en-US"/>
+        </w:rPr>
+        <w:t xml:space="preserve"> it has another interface called Download/Upload data that permits to registered authorities to exchange information with </w:t>
+      </w:r>
+      <w:proofErr w:type="spellStart"/>
+      <w:r>
+        <w:rPr>
+          <w:sz w:val="22"/>
+          <w:szCs w:val="22"/>
+          <w:lang w:val="en-US"/>
+        </w:rPr>
+        <w:t>reportings</w:t>
+      </w:r>
+      <w:proofErr w:type="spellEnd"/>
+      <w:r>
+        <w:rPr>
+          <w:sz w:val="22"/>
+          <w:szCs w:val="22"/>
+          <w:lang w:val="en-US"/>
+        </w:rPr>
+        <w:t xml:space="preserve"> received from </w:t>
+      </w:r>
+      <w:proofErr w:type="spellStart"/>
+      <w:r>
+        <w:rPr>
+          <w:sz w:val="22"/>
+          <w:szCs w:val="22"/>
+          <w:lang w:val="en-US"/>
+        </w:rPr>
+        <w:t>Safestreets</w:t>
+      </w:r>
+      <w:proofErr w:type="spellEnd"/>
+      <w:r>
+        <w:rPr>
+          <w:sz w:val="22"/>
+          <w:szCs w:val="22"/>
+          <w:lang w:val="en-US"/>
+        </w:rPr>
+        <w:t xml:space="preserve"> (this exchange of information will be delved into the algorithm design, section 3).</w:t>
+      </w:r>
+    </w:p>
+    <w:p>
+      <w:pPr>
+        <w:pStyle w:val="Paragrafoelenco"/>
+        <w:outlineLvl w:val="1"/>
+        <w:rPr>
+          <w:sz w:val="22"/>
+          <w:szCs w:val="22"/>
+          <w:lang w:val="en-US"/>
+        </w:rPr>
+      </w:pPr>
+    </w:p>
+    <w:p>
+      <w:pPr>
+        <w:pStyle w:val="Paragrafoelenco"/>
+        <w:outlineLvl w:val="1"/>
+        <w:rPr>
+          <w:sz w:val="22"/>
+          <w:szCs w:val="22"/>
+          <w:lang w:val="en-US"/>
+        </w:rPr>
+      </w:pPr>
+    </w:p>
+    <w:p>
+      <w:pPr>
+        <w:pStyle w:val="Paragrafoelenco"/>
+        <w:outlineLvl w:val="1"/>
+        <w:rPr>
+          <w:sz w:val="22"/>
+          <w:szCs w:val="22"/>
+          <w:lang w:val="en-US"/>
+        </w:rPr>
+      </w:pPr>
+    </w:p>
+    <w:p>
+      <w:pPr>
+        <w:pStyle w:val="Paragrafoelenco"/>
+        <w:outlineLvl w:val="1"/>
+        <w:rPr>
+          <w:b/>
+          <w:bCs/>
+          <w:sz w:val="22"/>
+          <w:szCs w:val="22"/>
+          <w:lang w:val="en-US"/>
+        </w:rPr>
+      </w:pPr>
+    </w:p>
+    <w:p>
+      <w:pPr>
+        <w:pStyle w:val="Paragrafoelenco"/>
         <w:ind w:left="1080"/>
         <w:outlineLvl w:val="1"/>
         <w:rPr>
@@ -10888,6 +11230,34 @@
           <w:lang w:val="en-US"/>
         </w:rPr>
       </w:pPr>
+    </w:p>
+    <w:p>
+      <w:pPr>
+        <w:pStyle w:val="Paragrafoelenco"/>
+        <w:ind w:left="1080"/>
+        <w:outlineLvl w:val="1"/>
+        <w:rPr>
+          <w:b/>
+          <w:bCs/>
+          <w:sz w:val="22"/>
+          <w:szCs w:val="22"/>
+          <w:lang w:val="en-US"/>
+        </w:rPr>
+      </w:pPr>
+    </w:p>
+    <w:p>
+      <w:pPr>
+        <w:pStyle w:val="Paragrafoelenco"/>
+        <w:ind w:left="1080"/>
+        <w:outlineLvl w:val="1"/>
+        <w:rPr>
+          <w:b/>
+          <w:bCs/>
+          <w:sz w:val="22"/>
+          <w:szCs w:val="22"/>
+          <w:lang w:val="en-US"/>
+        </w:rPr>
+      </w:pPr>
       <w:r>
         <w:rPr>
           <w:b/>
@@ -10897,6 +11267,7 @@
           <w:szCs w:val="22"/>
           <w:lang w:val="en-US"/>
         </w:rPr>
+        <w:lastRenderedPageBreak/>
         <w:drawing>
           <wp:inline distT="0" distB="0" distL="0" distR="0" wp14:anchorId="00DC66EC" wp14:editId="26E55ABF">
             <wp:extent cx="5400000" cy="2257200"/>
@@ -10943,6 +11314,20 @@
     <w:p>
       <w:pPr>
         <w:pStyle w:val="Paragrafoelenco"/>
+        <w:ind w:left="1080"/>
+        <w:outlineLvl w:val="1"/>
+        <w:rPr>
+          <w:b/>
+          <w:bCs/>
+          <w:sz w:val="22"/>
+          <w:szCs w:val="22"/>
+          <w:lang w:val="en-US"/>
+        </w:rPr>
+      </w:pPr>
+    </w:p>
+    <w:p>
+      <w:pPr>
+        <w:pStyle w:val="Paragrafoelenco"/>
         <w:numPr>
           <w:ilvl w:val="1"/>
           <w:numId w:val="1"/>
@@ -10972,6 +11357,22 @@
     <w:p>
       <w:pPr>
         <w:pStyle w:val="Paragrafoelenco"/>
+        <w:ind w:left="1080"/>
+        <w:outlineLvl w:val="1"/>
+        <w:rPr>
+          <w:b/>
+          <w:bCs/>
+          <w:sz w:val="22"/>
+          <w:szCs w:val="22"/>
+          <w:lang w:val="en-US"/>
+        </w:rPr>
+      </w:pPr>
+      <w:bookmarkStart w:id="15" w:name="_GoBack"/>
+      <w:bookmarkEnd w:id="15"/>
+    </w:p>
+    <w:p>
+      <w:pPr>
+        <w:pStyle w:val="Paragrafoelenco"/>
         <w:numPr>
           <w:ilvl w:val="1"/>
           <w:numId w:val="1"/>
@@ -10985,7 +11386,7 @@
           <w:lang w:val="en-US"/>
         </w:rPr>
       </w:pPr>
-      <w:bookmarkStart w:id="15" w:name="_Toc25482145"/>
+      <w:bookmarkStart w:id="16" w:name="_Toc25482145"/>
       <w:r>
         <w:rPr>
           <w:b/>
@@ -10996,7 +11397,7 @@
         </w:rPr>
         <w:t>Other design decisions</w:t>
       </w:r>
-      <w:bookmarkEnd w:id="15"/>
+      <w:bookmarkEnd w:id="16"/>
     </w:p>
     <w:p>
       <w:pPr>
@@ -11028,7 +11429,7 @@
           <w:lang w:val="en-US"/>
         </w:rPr>
       </w:pPr>
-      <w:bookmarkStart w:id="16" w:name="_Toc25482146"/>
+      <w:bookmarkStart w:id="17" w:name="_Toc25482146"/>
       <w:r>
         <w:rPr>
           <w:b/>
@@ -11039,7 +11440,7 @@
         </w:rPr>
         <w:t>Algorithm design</w:t>
       </w:r>
-      <w:bookmarkEnd w:id="16"/>
+      <w:bookmarkEnd w:id="17"/>
     </w:p>
     <w:p>
       <w:pPr>
@@ -11070,7 +11471,7 @@
           <w:lang w:val="en-US"/>
         </w:rPr>
       </w:pPr>
-      <w:bookmarkStart w:id="17" w:name="_Toc25482147"/>
+      <w:bookmarkStart w:id="18" w:name="_Toc25482147"/>
       <w:r>
         <w:rPr>
           <w:b/>
@@ -11081,7 +11482,7 @@
         </w:rPr>
         <w:t>License plate recognizing algorithm</w:t>
       </w:r>
-      <w:bookmarkEnd w:id="17"/>
+      <w:bookmarkEnd w:id="18"/>
     </w:p>
     <w:p>
       <w:pPr>
@@ -11324,7 +11725,6 @@
           <w:szCs w:val="22"/>
           <w:lang w:val="en-US"/>
         </w:rPr>
-        <w:lastRenderedPageBreak/>
         <w:t xml:space="preserve">The algorithm </w:t>
       </w:r>
       <w:r>
@@ -11696,6 +12096,7 @@
           <w:szCs w:val="22"/>
           <w:lang w:val="en-US"/>
         </w:rPr>
+        <w:lastRenderedPageBreak/>
         <w:t>Identifying zone of interest:</w:t>
       </w:r>
       <w:r>
@@ -12312,8 +12713,189 @@
           <w:szCs w:val="22"/>
           <w:lang w:val="en-US"/>
         </w:rPr>
-        <w:t xml:space="preserve"> designers have already passed this </w:t>
-      </w:r>
+        <w:t xml:space="preserve"> designers have already passed this part and provided us with a class of objects called </w:t>
+      </w:r>
+      <w:r>
+        <w:rPr>
+          <w:sz w:val="22"/>
+          <w:szCs w:val="22"/>
+          <w:lang w:val="en-US"/>
+        </w:rPr>
+        <w:t>“</w:t>
+      </w:r>
+      <w:r>
+        <w:rPr>
+          <w:sz w:val="22"/>
+          <w:szCs w:val="22"/>
+          <w:lang w:val="en-US"/>
+        </w:rPr>
+        <w:t>Neighborhood</w:t>
+      </w:r>
+      <w:r>
+        <w:rPr>
+          <w:sz w:val="22"/>
+          <w:szCs w:val="22"/>
+          <w:lang w:val="en-US"/>
+        </w:rPr>
+        <w:t>s”</w:t>
+      </w:r>
+      <w:r>
+        <w:rPr>
+          <w:sz w:val="22"/>
+          <w:szCs w:val="22"/>
+          <w:lang w:val="en-US"/>
+        </w:rPr>
+        <w:t xml:space="preserve"> to work with inside the application model.</w:t>
+      </w:r>
+    </w:p>
+    <w:p>
+      <w:pPr>
+        <w:pStyle w:val="Paragrafoelenco"/>
+        <w:ind w:left="708"/>
+        <w:outlineLvl w:val="1"/>
+        <w:rPr>
+          <w:sz w:val="22"/>
+          <w:szCs w:val="22"/>
+          <w:lang w:val="en-US"/>
+        </w:rPr>
+      </w:pPr>
+    </w:p>
+    <w:p>
+      <w:pPr>
+        <w:pStyle w:val="Paragrafoelenco"/>
+        <w:ind w:left="708"/>
+        <w:outlineLvl w:val="1"/>
+        <w:rPr>
+          <w:sz w:val="22"/>
+          <w:szCs w:val="22"/>
+          <w:lang w:val="en-US"/>
+        </w:rPr>
+      </w:pPr>
+      <w:r>
+        <w:rPr>
+          <w:sz w:val="22"/>
+          <w:szCs w:val="22"/>
+          <w:lang w:val="en-US"/>
+        </w:rPr>
+        <w:t xml:space="preserve">Each time a user submits a report, the algorithm takes care of saving it in the neighborhood object and consequently on the Map object, which consists of multiple neighborhoods (organized, for example, in </w:t>
+      </w:r>
+      <w:proofErr w:type="gramStart"/>
+      <w:r>
+        <w:rPr>
+          <w:sz w:val="22"/>
+          <w:szCs w:val="22"/>
+          <w:lang w:val="en-US"/>
+        </w:rPr>
+        <w:t>a</w:t>
+      </w:r>
+      <w:proofErr w:type="gramEnd"/>
+      <w:r>
+        <w:rPr>
+          <w:sz w:val="22"/>
+          <w:szCs w:val="22"/>
+          <w:lang w:val="en-US"/>
+        </w:rPr>
+        <w:t xml:space="preserve"> oriented graph). Neighborhood objects will then have saved lists of </w:t>
+      </w:r>
+      <w:proofErr w:type="spellStart"/>
+      <w:r>
+        <w:rPr>
+          <w:sz w:val="22"/>
+          <w:szCs w:val="22"/>
+          <w:lang w:val="en-US"/>
+        </w:rPr>
+        <w:t>reportings</w:t>
+      </w:r>
+      <w:proofErr w:type="spellEnd"/>
+      <w:r>
+        <w:rPr>
+          <w:sz w:val="22"/>
+          <w:szCs w:val="22"/>
+          <w:lang w:val="en-US"/>
+        </w:rPr>
+        <w:t xml:space="preserve"> within them, with their attributes, </w:t>
+      </w:r>
+      <w:r>
+        <w:rPr>
+          <w:sz w:val="22"/>
+          <w:szCs w:val="22"/>
+          <w:lang w:val="en-US"/>
+        </w:rPr>
+        <w:t>which is important to mention two of them:</w:t>
+      </w:r>
+      <w:r>
+        <w:rPr>
+          <w:sz w:val="22"/>
+          <w:szCs w:val="22"/>
+          <w:lang w:val="en-US"/>
+        </w:rPr>
+        <w:t xml:space="preserve"> the date and</w:t>
+      </w:r>
+      <w:r>
+        <w:rPr>
+          <w:sz w:val="22"/>
+          <w:szCs w:val="22"/>
+          <w:lang w:val="en-US"/>
+        </w:rPr>
+        <w:t xml:space="preserve"> the</w:t>
+      </w:r>
+      <w:r>
+        <w:rPr>
+          <w:sz w:val="22"/>
+          <w:szCs w:val="22"/>
+          <w:lang w:val="en-US"/>
+        </w:rPr>
+        <w:t xml:space="preserve"> violation</w:t>
+      </w:r>
+      <w:r>
+        <w:rPr>
+          <w:sz w:val="22"/>
+          <w:szCs w:val="22"/>
+          <w:lang w:val="en-US"/>
+        </w:rPr>
+        <w:t xml:space="preserve"> type</w:t>
+      </w:r>
+      <w:r>
+        <w:rPr>
+          <w:sz w:val="22"/>
+          <w:szCs w:val="22"/>
+          <w:lang w:val="en-US"/>
+        </w:rPr>
+        <w:t>.</w:t>
+      </w:r>
+    </w:p>
+    <w:p>
+      <w:pPr>
+        <w:pStyle w:val="Paragrafoelenco"/>
+        <w:ind w:left="708"/>
+        <w:outlineLvl w:val="1"/>
+        <w:rPr>
+          <w:sz w:val="22"/>
+          <w:szCs w:val="22"/>
+          <w:lang w:val="en-US"/>
+        </w:rPr>
+      </w:pPr>
+    </w:p>
+    <w:p>
+      <w:pPr>
+        <w:pStyle w:val="Paragrafoelenco"/>
+        <w:ind w:left="708"/>
+        <w:outlineLvl w:val="1"/>
+        <w:rPr>
+          <w:sz w:val="22"/>
+          <w:szCs w:val="22"/>
+          <w:lang w:val="en-US"/>
+        </w:rPr>
+      </w:pPr>
+      <w:r>
+        <w:rPr>
+          <w:sz w:val="22"/>
+          <w:szCs w:val="22"/>
+          <w:lang w:val="en-US"/>
+        </w:rPr>
+        <w:t xml:space="preserve">Another useful feature of the algorithm is to allow the user to interactively search the map, through another query application that parameterizes user requests, it inserts parameters such as time interval and type of Violation. The algorithm thus returns for each neighborhood the list of </w:t>
+      </w:r>
+      <w:proofErr w:type="spellStart"/>
       <w:r>
         <w:rPr>
           <w:sz w:val="22"/>
@@ -12321,195 +12903,6 @@
           <w:lang w:val="en-US"/>
         </w:rPr>
         <w:lastRenderedPageBreak/>
-        <w:t xml:space="preserve">part and provided us with a class of objects called </w:t>
-      </w:r>
-      <w:r>
-        <w:rPr>
-          <w:sz w:val="22"/>
-          <w:szCs w:val="22"/>
-          <w:lang w:val="en-US"/>
-        </w:rPr>
-        <w:t>“</w:t>
-      </w:r>
-      <w:r>
-        <w:rPr>
-          <w:sz w:val="22"/>
-          <w:szCs w:val="22"/>
-          <w:lang w:val="en-US"/>
-        </w:rPr>
-        <w:t>Neighborhood</w:t>
-      </w:r>
-      <w:r>
-        <w:rPr>
-          <w:sz w:val="22"/>
-          <w:szCs w:val="22"/>
-          <w:lang w:val="en-US"/>
-        </w:rPr>
-        <w:t>s”</w:t>
-      </w:r>
-      <w:r>
-        <w:rPr>
-          <w:sz w:val="22"/>
-          <w:szCs w:val="22"/>
-          <w:lang w:val="en-US"/>
-        </w:rPr>
-        <w:t xml:space="preserve"> to work with inside the application model.</w:t>
-      </w:r>
-    </w:p>
-    <w:p>
-      <w:pPr>
-        <w:pStyle w:val="Paragrafoelenco"/>
-        <w:ind w:left="708"/>
-        <w:outlineLvl w:val="1"/>
-        <w:rPr>
-          <w:sz w:val="22"/>
-          <w:szCs w:val="22"/>
-          <w:lang w:val="en-US"/>
-        </w:rPr>
-      </w:pPr>
-    </w:p>
-    <w:p>
-      <w:pPr>
-        <w:pStyle w:val="Paragrafoelenco"/>
-        <w:ind w:left="708"/>
-        <w:outlineLvl w:val="1"/>
-        <w:rPr>
-          <w:sz w:val="22"/>
-          <w:szCs w:val="22"/>
-          <w:lang w:val="en-US"/>
-        </w:rPr>
-      </w:pPr>
-      <w:r>
-        <w:rPr>
-          <w:sz w:val="22"/>
-          <w:szCs w:val="22"/>
-          <w:lang w:val="en-US"/>
-        </w:rPr>
-        <w:t xml:space="preserve">Each time a user submits a report, the algorithm takes care of saving it in the neighborhood object and consequently on the Map object, which consists of multiple neighborhoods (organized, for example, in </w:t>
-      </w:r>
-      <w:proofErr w:type="gramStart"/>
-      <w:r>
-        <w:rPr>
-          <w:sz w:val="22"/>
-          <w:szCs w:val="22"/>
-          <w:lang w:val="en-US"/>
-        </w:rPr>
-        <w:t>a</w:t>
-      </w:r>
-      <w:proofErr w:type="gramEnd"/>
-      <w:r>
-        <w:rPr>
-          <w:sz w:val="22"/>
-          <w:szCs w:val="22"/>
-          <w:lang w:val="en-US"/>
-        </w:rPr>
-        <w:t xml:space="preserve"> oriented graph). Neighborhood objects will then have saved lists of </w:t>
-      </w:r>
-      <w:proofErr w:type="spellStart"/>
-      <w:r>
-        <w:rPr>
-          <w:sz w:val="22"/>
-          <w:szCs w:val="22"/>
-          <w:lang w:val="en-US"/>
-        </w:rPr>
-        <w:t>reportings</w:t>
-      </w:r>
-      <w:proofErr w:type="spellEnd"/>
-      <w:r>
-        <w:rPr>
-          <w:sz w:val="22"/>
-          <w:szCs w:val="22"/>
-          <w:lang w:val="en-US"/>
-        </w:rPr>
-        <w:t xml:space="preserve"> within them, with their attributes, </w:t>
-      </w:r>
-      <w:r>
-        <w:rPr>
-          <w:sz w:val="22"/>
-          <w:szCs w:val="22"/>
-          <w:lang w:val="en-US"/>
-        </w:rPr>
-        <w:t>which is important to mention two of them:</w:t>
-      </w:r>
-      <w:r>
-        <w:rPr>
-          <w:sz w:val="22"/>
-          <w:szCs w:val="22"/>
-          <w:lang w:val="en-US"/>
-        </w:rPr>
-        <w:t xml:space="preserve"> the date and</w:t>
-      </w:r>
-      <w:r>
-        <w:rPr>
-          <w:sz w:val="22"/>
-          <w:szCs w:val="22"/>
-          <w:lang w:val="en-US"/>
-        </w:rPr>
-        <w:t xml:space="preserve"> the</w:t>
-      </w:r>
-      <w:r>
-        <w:rPr>
-          <w:sz w:val="22"/>
-          <w:szCs w:val="22"/>
-          <w:lang w:val="en-US"/>
-        </w:rPr>
-        <w:t xml:space="preserve"> violation</w:t>
-      </w:r>
-      <w:r>
-        <w:rPr>
-          <w:sz w:val="22"/>
-          <w:szCs w:val="22"/>
-          <w:lang w:val="en-US"/>
-        </w:rPr>
-        <w:t xml:space="preserve"> type</w:t>
-      </w:r>
-      <w:r>
-        <w:rPr>
-          <w:sz w:val="22"/>
-          <w:szCs w:val="22"/>
-          <w:lang w:val="en-US"/>
-        </w:rPr>
-        <w:t>.</w:t>
-      </w:r>
-    </w:p>
-    <w:p>
-      <w:pPr>
-        <w:pStyle w:val="Paragrafoelenco"/>
-        <w:ind w:left="708"/>
-        <w:outlineLvl w:val="1"/>
-        <w:rPr>
-          <w:sz w:val="22"/>
-          <w:szCs w:val="22"/>
-          <w:lang w:val="en-US"/>
-        </w:rPr>
-      </w:pPr>
-    </w:p>
-    <w:p>
-      <w:pPr>
-        <w:pStyle w:val="Paragrafoelenco"/>
-        <w:ind w:left="708"/>
-        <w:outlineLvl w:val="1"/>
-        <w:rPr>
-          <w:sz w:val="22"/>
-          <w:szCs w:val="22"/>
-          <w:lang w:val="en-US"/>
-        </w:rPr>
-      </w:pPr>
-      <w:r>
-        <w:rPr>
-          <w:sz w:val="22"/>
-          <w:szCs w:val="22"/>
-          <w:lang w:val="en-US"/>
-        </w:rPr>
-        <w:t xml:space="preserve">Another useful feature of the algorithm is to allow the user to interactively search the map, through another query application that parameterizes user requests, it inserts parameters such as time interval and type of Violation. The algorithm thus returns for each neighborhood the list of </w:t>
-      </w:r>
-      <w:proofErr w:type="spellStart"/>
-      <w:r>
-        <w:rPr>
-          <w:sz w:val="22"/>
-          <w:szCs w:val="22"/>
-          <w:lang w:val="en-US"/>
-        </w:rPr>
         <w:t>reportings</w:t>
       </w:r>
       <w:proofErr w:type="spellEnd"/>
@@ -13174,7 +13567,327 @@
           <w:szCs w:val="22"/>
           <w:lang w:val="en-US"/>
         </w:rPr>
-        <w:t xml:space="preserve">Map color is the application that interfaces with the user's map. Map color sees all neighborhood objects saved by the Map Update software. For each neighborhood represented on the map, Map </w:t>
+        <w:t xml:space="preserve">Map color is the application that interfaces with the user's map. Map color sees all neighborhood objects saved by the Map Update software. For each neighborhood represented on the map, Map color by default looks at the entire list of </w:t>
+      </w:r>
+      <w:proofErr w:type="spellStart"/>
+      <w:r>
+        <w:rPr>
+          <w:sz w:val="22"/>
+          <w:szCs w:val="22"/>
+          <w:lang w:val="en-US"/>
+        </w:rPr>
+        <w:t>reportings</w:t>
+      </w:r>
+      <w:proofErr w:type="spellEnd"/>
+      <w:r>
+        <w:rPr>
+          <w:sz w:val="22"/>
+          <w:szCs w:val="22"/>
+          <w:lang w:val="en-US"/>
+        </w:rPr>
+        <w:t xml:space="preserve"> present and calculates a value k </w:t>
+      </w:r>
+      <w:r>
+        <w:rPr>
+          <w:sz w:val="22"/>
+          <w:szCs w:val="22"/>
+          <w:lang w:val="en-US"/>
+        </w:rPr>
+        <w:t>=</w:t>
+      </w:r>
+      <w:r>
+        <w:rPr>
+          <w:sz w:val="22"/>
+          <w:szCs w:val="22"/>
+          <w:lang w:val="en-US"/>
+        </w:rPr>
+        <w:t xml:space="preserve"> Total number of reports on total </w:t>
+      </w:r>
+      <w:proofErr w:type="spellStart"/>
+      <w:r>
+        <w:rPr>
+          <w:sz w:val="22"/>
+          <w:szCs w:val="22"/>
+          <w:lang w:val="en-US"/>
+        </w:rPr>
+        <w:t>reportings</w:t>
+      </w:r>
+      <w:proofErr w:type="spellEnd"/>
+      <w:r>
+        <w:rPr>
+          <w:sz w:val="22"/>
+          <w:szCs w:val="22"/>
+          <w:lang w:val="en-US"/>
+        </w:rPr>
+        <w:t xml:space="preserve"> types, so </w:t>
+      </w:r>
+      <w:r>
+        <w:rPr>
+          <w:sz w:val="22"/>
+          <w:szCs w:val="22"/>
+          <w:lang w:val="en-US"/>
+        </w:rPr>
+        <w:t>we</w:t>
+      </w:r>
+      <w:r>
+        <w:rPr>
+          <w:sz w:val="22"/>
+          <w:szCs w:val="22"/>
+          <w:lang w:val="en-US"/>
+        </w:rPr>
+        <w:t xml:space="preserve"> get the average of </w:t>
+      </w:r>
+      <w:proofErr w:type="spellStart"/>
+      <w:r>
+        <w:rPr>
+          <w:sz w:val="22"/>
+          <w:szCs w:val="22"/>
+          <w:lang w:val="en-US"/>
+        </w:rPr>
+        <w:t>reportings</w:t>
+      </w:r>
+      <w:proofErr w:type="spellEnd"/>
+      <w:r>
+        <w:rPr>
+          <w:sz w:val="22"/>
+          <w:szCs w:val="22"/>
+          <w:lang w:val="en-US"/>
+        </w:rPr>
+        <w:t xml:space="preserve"> per type</w:t>
+      </w:r>
+      <w:r>
+        <w:rPr>
+          <w:sz w:val="22"/>
+          <w:szCs w:val="22"/>
+          <w:lang w:val="en-US"/>
+        </w:rPr>
+        <w:t>.</w:t>
+      </w:r>
+    </w:p>
+    <w:p>
+      <w:pPr>
+        <w:pStyle w:val="Paragrafoelenco"/>
+        <w:outlineLvl w:val="1"/>
+        <w:rPr>
+          <w:sz w:val="22"/>
+          <w:szCs w:val="22"/>
+          <w:lang w:val="en-US"/>
+        </w:rPr>
+      </w:pPr>
+      <w:r>
+        <w:rPr>
+          <w:sz w:val="22"/>
+          <w:szCs w:val="22"/>
+          <w:lang w:val="en-US"/>
+        </w:rPr>
+        <w:t xml:space="preserve">Next, based on some tables that measure the degree of danger of the zone (for example, </w:t>
+      </w:r>
+      <w:r>
+        <w:rPr>
+          <w:sz w:val="22"/>
+          <w:szCs w:val="22"/>
+          <w:lang w:val="en-US"/>
+        </w:rPr>
+        <w:t>for a k value between 0 and 10</w:t>
+      </w:r>
+      <w:r>
+        <w:rPr>
+          <w:sz w:val="22"/>
+          <w:szCs w:val="22"/>
+          <w:lang w:val="en-US"/>
+        </w:rPr>
+        <w:t xml:space="preserve"> means that the area is green, and so on) it colors the neighborhood on the given map so that the user can have a visual feedback.</w:t>
+      </w:r>
+    </w:p>
+    <w:p>
+      <w:pPr>
+        <w:pStyle w:val="Paragrafoelenco"/>
+        <w:outlineLvl w:val="1"/>
+        <w:rPr>
+          <w:sz w:val="22"/>
+          <w:szCs w:val="22"/>
+          <w:lang w:val="en-US"/>
+        </w:rPr>
+      </w:pPr>
+    </w:p>
+    <w:p>
+      <w:pPr>
+        <w:pStyle w:val="Paragrafoelenco"/>
+        <w:outlineLvl w:val="1"/>
+        <w:rPr>
+          <w:sz w:val="22"/>
+          <w:szCs w:val="22"/>
+          <w:lang w:val="en-US"/>
+        </w:rPr>
+      </w:pPr>
+      <w:r>
+        <w:rPr>
+          <w:sz w:val="22"/>
+          <w:szCs w:val="22"/>
+          <w:lang w:val="en-US"/>
+        </w:rPr>
+        <w:t xml:space="preserve"> </w:t>
+      </w:r>
+      <w:r>
+        <w:rPr>
+          <w:sz w:val="22"/>
+          <w:szCs w:val="22"/>
+          <w:lang w:val="en-US"/>
+        </w:rPr>
+        <w:t xml:space="preserve">When a user wants to see the map, it is displayed as the default with all reports of any type in the last month. Once the user wants to filter it, the user must enter the time interval and type of the violation to see the custom map. These parameters are sent to the Map Update application that lightens the model by returning to Map Color </w:t>
+      </w:r>
+      <w:r>
+        <w:rPr>
+          <w:sz w:val="22"/>
+          <w:szCs w:val="22"/>
+          <w:lang w:val="en-US"/>
+        </w:rPr>
+        <w:t xml:space="preserve">the </w:t>
+      </w:r>
+      <w:r>
+        <w:rPr>
+          <w:sz w:val="22"/>
+          <w:szCs w:val="22"/>
+          <w:lang w:val="en-US"/>
+        </w:rPr>
+        <w:t>Neighborhood</w:t>
+      </w:r>
+      <w:r>
+        <w:rPr>
+          <w:sz w:val="22"/>
+          <w:szCs w:val="22"/>
+          <w:lang w:val="en-US"/>
+        </w:rPr>
+        <w:t xml:space="preserve"> objects</w:t>
+      </w:r>
+      <w:r>
+        <w:rPr>
+          <w:sz w:val="22"/>
+          <w:szCs w:val="22"/>
+          <w:lang w:val="en-US"/>
+        </w:rPr>
+        <w:t xml:space="preserve"> with </w:t>
+      </w:r>
+      <w:proofErr w:type="gramStart"/>
+      <w:r>
+        <w:rPr>
+          <w:sz w:val="22"/>
+          <w:szCs w:val="22"/>
+          <w:lang w:val="en-US"/>
+        </w:rPr>
+        <w:t>The</w:t>
+      </w:r>
+      <w:proofErr w:type="gramEnd"/>
+      <w:r>
+        <w:rPr>
+          <w:sz w:val="22"/>
+          <w:szCs w:val="22"/>
+          <w:lang w:val="en-US"/>
+        </w:rPr>
+        <w:t xml:space="preserve"> </w:t>
+      </w:r>
+      <w:r>
+        <w:rPr>
+          <w:sz w:val="22"/>
+          <w:szCs w:val="22"/>
+          <w:lang w:val="en-US"/>
+        </w:rPr>
+        <w:t>requested</w:t>
+      </w:r>
+      <w:r>
+        <w:rPr>
+          <w:sz w:val="22"/>
+          <w:szCs w:val="22"/>
+          <w:lang w:val="en-US"/>
+        </w:rPr>
+        <w:t xml:space="preserve"> </w:t>
+      </w:r>
+      <w:r>
+        <w:rPr>
+          <w:sz w:val="22"/>
+          <w:szCs w:val="22"/>
+          <w:lang w:val="en-US"/>
+        </w:rPr>
+        <w:t>p</w:t>
+      </w:r>
+      <w:r>
+        <w:rPr>
+          <w:sz w:val="22"/>
+          <w:szCs w:val="22"/>
+          <w:lang w:val="en-US"/>
+        </w:rPr>
+        <w:t>arameters.</w:t>
+      </w:r>
+    </w:p>
+    <w:p>
+      <w:pPr>
+        <w:pStyle w:val="Paragrafoelenco"/>
+        <w:outlineLvl w:val="1"/>
+        <w:rPr>
+          <w:sz w:val="22"/>
+          <w:szCs w:val="22"/>
+          <w:lang w:val="en-US"/>
+        </w:rPr>
+      </w:pPr>
+      <w:r>
+        <w:rPr>
+          <w:sz w:val="22"/>
+          <w:szCs w:val="22"/>
+          <w:lang w:val="en-US"/>
+        </w:rPr>
+        <w:t xml:space="preserve">The algorithm then reloads the map from the </w:t>
+      </w:r>
+      <w:proofErr w:type="spellStart"/>
+      <w:r>
+        <w:rPr>
+          <w:sz w:val="22"/>
+          <w:szCs w:val="22"/>
+          <w:lang w:val="en-US"/>
+        </w:rPr>
+        <w:t>GoogleMaps</w:t>
+      </w:r>
+      <w:proofErr w:type="spellEnd"/>
+      <w:r>
+        <w:rPr>
+          <w:sz w:val="22"/>
+          <w:szCs w:val="22"/>
+          <w:lang w:val="en-US"/>
+        </w:rPr>
+        <w:t xml:space="preserve"> API and colors the neighborhoods according to the reporting list</w:t>
+      </w:r>
+      <w:r>
+        <w:rPr>
+          <w:sz w:val="22"/>
+          <w:szCs w:val="22"/>
+          <w:lang w:val="en-US"/>
+        </w:rPr>
+        <w:t>s</w:t>
+      </w:r>
+      <w:r>
+        <w:rPr>
+          <w:sz w:val="22"/>
+          <w:szCs w:val="22"/>
+          <w:lang w:val="en-US"/>
+        </w:rPr>
+        <w:t xml:space="preserve"> received. If neighborhood don't have </w:t>
+      </w:r>
+      <w:proofErr w:type="spellStart"/>
+      <w:r>
+        <w:rPr>
+          <w:sz w:val="22"/>
+          <w:szCs w:val="22"/>
+          <w:lang w:val="en-US"/>
+        </w:rPr>
+        <w:t>reportings</w:t>
+      </w:r>
+      <w:proofErr w:type="spellEnd"/>
+      <w:r>
+        <w:rPr>
+          <w:sz w:val="22"/>
+          <w:szCs w:val="22"/>
+          <w:lang w:val="en-US"/>
+        </w:rPr>
+        <w:t xml:space="preserve"> will be the default </w:t>
       </w:r>
       <w:r>
         <w:rPr>
@@ -13183,200 +13896,23 @@
           <w:lang w:val="en-US"/>
         </w:rPr>
         <w:lastRenderedPageBreak/>
-        <w:t xml:space="preserve">color by default looks at the entire list of </w:t>
-      </w:r>
-      <w:proofErr w:type="spellStart"/>
-      <w:r>
-        <w:rPr>
-          <w:sz w:val="22"/>
-          <w:szCs w:val="22"/>
-          <w:lang w:val="en-US"/>
-        </w:rPr>
-        <w:t>reportings</w:t>
-      </w:r>
-      <w:proofErr w:type="spellEnd"/>
-      <w:r>
-        <w:rPr>
-          <w:sz w:val="22"/>
-          <w:szCs w:val="22"/>
-          <w:lang w:val="en-US"/>
-        </w:rPr>
-        <w:t xml:space="preserve"> present and calculates a value k </w:t>
-      </w:r>
-      <w:r>
-        <w:rPr>
-          <w:sz w:val="22"/>
-          <w:szCs w:val="22"/>
-          <w:lang w:val="en-US"/>
-        </w:rPr>
-        <w:t>=</w:t>
-      </w:r>
-      <w:r>
-        <w:rPr>
-          <w:sz w:val="22"/>
-          <w:szCs w:val="22"/>
-          <w:lang w:val="en-US"/>
-        </w:rPr>
-        <w:t xml:space="preserve"> Total number of reports on total </w:t>
-      </w:r>
-      <w:proofErr w:type="spellStart"/>
-      <w:r>
-        <w:rPr>
-          <w:sz w:val="22"/>
-          <w:szCs w:val="22"/>
-          <w:lang w:val="en-US"/>
-        </w:rPr>
-        <w:t>reportings</w:t>
-      </w:r>
-      <w:proofErr w:type="spellEnd"/>
-      <w:r>
-        <w:rPr>
-          <w:sz w:val="22"/>
-          <w:szCs w:val="22"/>
-          <w:lang w:val="en-US"/>
-        </w:rPr>
-        <w:t xml:space="preserve"> types, so </w:t>
-      </w:r>
-      <w:r>
-        <w:rPr>
-          <w:sz w:val="22"/>
-          <w:szCs w:val="22"/>
-          <w:lang w:val="en-US"/>
-        </w:rPr>
-        <w:t>we</w:t>
-      </w:r>
-      <w:r>
-        <w:rPr>
-          <w:sz w:val="22"/>
-          <w:szCs w:val="22"/>
-          <w:lang w:val="en-US"/>
-        </w:rPr>
-        <w:t xml:space="preserve"> get the average of </w:t>
-      </w:r>
-      <w:proofErr w:type="spellStart"/>
-      <w:r>
-        <w:rPr>
-          <w:sz w:val="22"/>
-          <w:szCs w:val="22"/>
-          <w:lang w:val="en-US"/>
-        </w:rPr>
-        <w:t>reportings</w:t>
-      </w:r>
-      <w:proofErr w:type="spellEnd"/>
-      <w:r>
-        <w:rPr>
-          <w:sz w:val="22"/>
-          <w:szCs w:val="22"/>
-          <w:lang w:val="en-US"/>
-        </w:rPr>
-        <w:t xml:space="preserve"> per type</w:t>
-      </w:r>
-      <w:r>
-        <w:rPr>
-          <w:sz w:val="22"/>
-          <w:szCs w:val="22"/>
-          <w:lang w:val="en-US"/>
-        </w:rPr>
-        <w:t>.</w:t>
-      </w:r>
-    </w:p>
-    <w:p>
-      <w:pPr>
-        <w:pStyle w:val="Paragrafoelenco"/>
-        <w:outlineLvl w:val="1"/>
-        <w:rPr>
-          <w:sz w:val="22"/>
-          <w:szCs w:val="22"/>
-          <w:lang w:val="en-US"/>
-        </w:rPr>
-      </w:pPr>
-      <w:r>
-        <w:rPr>
-          <w:sz w:val="22"/>
-          <w:szCs w:val="22"/>
-          <w:lang w:val="en-US"/>
-        </w:rPr>
-        <w:t xml:space="preserve">Next, based on some tables that measure the degree of danger of the zone (for example, </w:t>
-      </w:r>
-      <w:r>
-        <w:rPr>
-          <w:sz w:val="22"/>
-          <w:szCs w:val="22"/>
-          <w:lang w:val="en-US"/>
-        </w:rPr>
-        <w:t>for a k value between 0 and 10</w:t>
-      </w:r>
-      <w:r>
-        <w:rPr>
-          <w:sz w:val="22"/>
-          <w:szCs w:val="22"/>
-          <w:lang w:val="en-US"/>
-        </w:rPr>
-        <w:t xml:space="preserve"> means that the area is green, and so on) it colors the neighborhood on the given map so that the user can have a visual feedback.</w:t>
-      </w:r>
-    </w:p>
-    <w:p>
-      <w:pPr>
-        <w:pStyle w:val="Paragrafoelenco"/>
-        <w:outlineLvl w:val="1"/>
-        <w:rPr>
-          <w:sz w:val="22"/>
-          <w:szCs w:val="22"/>
-          <w:lang w:val="en-US"/>
-        </w:rPr>
-      </w:pPr>
-    </w:p>
-    <w:p>
-      <w:pPr>
-        <w:pStyle w:val="Paragrafoelenco"/>
-        <w:outlineLvl w:val="1"/>
-        <w:rPr>
-          <w:sz w:val="22"/>
-          <w:szCs w:val="22"/>
-          <w:lang w:val="en-US"/>
-        </w:rPr>
-      </w:pPr>
-      <w:bookmarkStart w:id="18" w:name="_GoBack"/>
-      <w:bookmarkEnd w:id="18"/>
-      <w:r>
-        <w:rPr>
-          <w:sz w:val="22"/>
-          <w:szCs w:val="22"/>
-          <w:lang w:val="en-US"/>
-        </w:rPr>
-        <w:t xml:space="preserve">When a user wants to see the map, it is displayed as the default with all reports of any type in the last month. Once the user wants to filter it, the user must enter the time interval and type of the violation to see the custom map. These parameters are sent to the Map Update application that lightens the model by returning to Map Color </w:t>
-      </w:r>
-      <w:r>
-        <w:rPr>
-          <w:sz w:val="22"/>
-          <w:szCs w:val="22"/>
-          <w:lang w:val="en-US"/>
-        </w:rPr>
-        <w:t xml:space="preserve">the </w:t>
-      </w:r>
-      <w:r>
-        <w:rPr>
-          <w:sz w:val="22"/>
-          <w:szCs w:val="22"/>
-          <w:lang w:val="en-US"/>
-        </w:rPr>
-        <w:t>Neighborhood</w:t>
-      </w:r>
-      <w:r>
-        <w:rPr>
-          <w:sz w:val="22"/>
-          <w:szCs w:val="22"/>
-          <w:lang w:val="en-US"/>
-        </w:rPr>
-        <w:t xml:space="preserve"> objects</w:t>
-      </w:r>
-      <w:r>
-        <w:rPr>
-          <w:sz w:val="22"/>
-          <w:szCs w:val="22"/>
-          <w:lang w:val="en-US"/>
-        </w:rPr>
-        <w:t xml:space="preserve"> with </w:t>
+        <w:t>color,</w:t>
+      </w:r>
+      <w:r>
+        <w:rPr>
+          <w:sz w:val="22"/>
+          <w:szCs w:val="22"/>
+          <w:lang w:val="en-US"/>
+        </w:rPr>
+        <w:t xml:space="preserve"> otherwise</w:t>
+      </w:r>
+      <w:r>
+        <w:rPr>
+          <w:sz w:val="22"/>
+          <w:szCs w:val="22"/>
+          <w:lang w:val="en-US"/>
+        </w:rPr>
+        <w:t xml:space="preserve"> the danger scale is green, yellow, red in ascending order. </w:t>
       </w:r>
       <w:proofErr w:type="gramStart"/>
       <w:r>
@@ -13385,7 +13921,7 @@
           <w:szCs w:val="22"/>
           <w:lang w:val="en-US"/>
         </w:rPr>
-        <w:t>The</w:t>
+        <w:t>Finally</w:t>
       </w:r>
       <w:proofErr w:type="gramEnd"/>
       <w:r>
@@ -13394,6 +13930,36 @@
           <w:szCs w:val="22"/>
           <w:lang w:val="en-US"/>
         </w:rPr>
+        <w:t xml:space="preserve"> it allows the user to see the coloring from its app on the phone.</w:t>
+      </w:r>
+    </w:p>
+    <w:p>
+      <w:pPr>
+        <w:pStyle w:val="Paragrafoelenco"/>
+        <w:outlineLvl w:val="1"/>
+        <w:rPr>
+          <w:sz w:val="22"/>
+          <w:szCs w:val="22"/>
+          <w:lang w:val="en-US"/>
+        </w:rPr>
+      </w:pPr>
+    </w:p>
+    <w:p>
+      <w:pPr>
+        <w:pStyle w:val="Paragrafoelenco"/>
+        <w:outlineLvl w:val="1"/>
+        <w:rPr>
+          <w:sz w:val="22"/>
+          <w:szCs w:val="22"/>
+          <w:lang w:val="en-US"/>
+        </w:rPr>
+      </w:pPr>
+      <w:r>
+        <w:rPr>
+          <w:sz w:val="22"/>
+          <w:szCs w:val="22"/>
+          <w:lang w:val="en-US"/>
+        </w:rPr>
         <w:t xml:space="preserve"> </w:t>
       </w:r>
       <w:r>
@@ -13402,118 +13968,7 @@
           <w:szCs w:val="22"/>
           <w:lang w:val="en-US"/>
         </w:rPr>
-        <w:t>requested</w:t>
-      </w:r>
-      <w:r>
-        <w:rPr>
-          <w:sz w:val="22"/>
-          <w:szCs w:val="22"/>
-          <w:lang w:val="en-US"/>
-        </w:rPr>
-        <w:t xml:space="preserve"> </w:t>
-      </w:r>
-      <w:r>
-        <w:rPr>
-          <w:sz w:val="22"/>
-          <w:szCs w:val="22"/>
-          <w:lang w:val="en-US"/>
-        </w:rPr>
-        <w:t>p</w:t>
-      </w:r>
-      <w:r>
-        <w:rPr>
-          <w:sz w:val="22"/>
-          <w:szCs w:val="22"/>
-          <w:lang w:val="en-US"/>
-        </w:rPr>
-        <w:t>arameters.</w:t>
-      </w:r>
-    </w:p>
-    <w:p>
-      <w:pPr>
-        <w:pStyle w:val="Paragrafoelenco"/>
-        <w:outlineLvl w:val="1"/>
-        <w:rPr>
-          <w:sz w:val="22"/>
-          <w:szCs w:val="22"/>
-          <w:lang w:val="en-US"/>
-        </w:rPr>
-      </w:pPr>
-      <w:r>
-        <w:rPr>
-          <w:sz w:val="22"/>
-          <w:szCs w:val="22"/>
-          <w:lang w:val="en-US"/>
-        </w:rPr>
-        <w:t xml:space="preserve">The algorithm then reloads the map from the </w:t>
-      </w:r>
-      <w:proofErr w:type="spellStart"/>
-      <w:r>
-        <w:rPr>
-          <w:sz w:val="22"/>
-          <w:szCs w:val="22"/>
-          <w:lang w:val="en-US"/>
-        </w:rPr>
-        <w:t>GoogleMaps</w:t>
-      </w:r>
-      <w:proofErr w:type="spellEnd"/>
-      <w:r>
-        <w:rPr>
-          <w:sz w:val="22"/>
-          <w:szCs w:val="22"/>
-          <w:lang w:val="en-US"/>
-        </w:rPr>
-        <w:t xml:space="preserve"> API and colors the neighborhoods according to the reporting list</w:t>
-      </w:r>
-      <w:r>
-        <w:rPr>
-          <w:sz w:val="22"/>
-          <w:szCs w:val="22"/>
-          <w:lang w:val="en-US"/>
-        </w:rPr>
-        <w:t>s</w:t>
-      </w:r>
-      <w:r>
-        <w:rPr>
-          <w:sz w:val="22"/>
-          <w:szCs w:val="22"/>
-          <w:lang w:val="en-US"/>
-        </w:rPr>
-        <w:t xml:space="preserve"> received. If neighborhood don't have </w:t>
-      </w:r>
-      <w:proofErr w:type="spellStart"/>
-      <w:r>
-        <w:rPr>
-          <w:sz w:val="22"/>
-          <w:szCs w:val="22"/>
-          <w:lang w:val="en-US"/>
-        </w:rPr>
-        <w:t>reportings</w:t>
-      </w:r>
-      <w:proofErr w:type="spellEnd"/>
-      <w:r>
-        <w:rPr>
-          <w:sz w:val="22"/>
-          <w:szCs w:val="22"/>
-          <w:lang w:val="en-US"/>
-        </w:rPr>
-        <w:t xml:space="preserve"> will be the default color,</w:t>
-      </w:r>
-      <w:r>
-        <w:rPr>
-          <w:sz w:val="22"/>
-          <w:szCs w:val="22"/>
-          <w:lang w:val="en-US"/>
-        </w:rPr>
-        <w:t xml:space="preserve"> otherwise</w:t>
-      </w:r>
-      <w:r>
-        <w:rPr>
-          <w:sz w:val="22"/>
-          <w:szCs w:val="22"/>
-          <w:lang w:val="en-US"/>
-        </w:rPr>
-        <w:t xml:space="preserve"> the danger scale is green, yellow, red in ascending order. </w:t>
+        <w:t xml:space="preserve">Once </w:t>
       </w:r>
       <w:proofErr w:type="gramStart"/>
       <w:r>
@@ -13522,7 +13977,7 @@
           <w:szCs w:val="22"/>
           <w:lang w:val="en-US"/>
         </w:rPr>
-        <w:t>Finally</w:t>
+        <w:t>again</w:t>
       </w:r>
       <w:proofErr w:type="gramEnd"/>
       <w:r>
@@ -13531,66 +13986,146 @@
           <w:szCs w:val="22"/>
           <w:lang w:val="en-US"/>
         </w:rPr>
-        <w:t xml:space="preserve"> it allows the user to see the coloring from its app on the phone.</w:t>
-      </w:r>
-    </w:p>
-    <w:p>
-      <w:pPr>
-        <w:pStyle w:val="Paragrafoelenco"/>
-        <w:outlineLvl w:val="1"/>
-        <w:rPr>
-          <w:sz w:val="22"/>
-          <w:szCs w:val="22"/>
-          <w:lang w:val="en-US"/>
-        </w:rPr>
-      </w:pPr>
-    </w:p>
-    <w:p>
-      <w:pPr>
-        <w:pStyle w:val="Paragrafoelenco"/>
-        <w:outlineLvl w:val="1"/>
-        <w:rPr>
-          <w:b/>
-          <w:bCs/>
-          <w:sz w:val="22"/>
-          <w:szCs w:val="22"/>
-          <w:lang w:val="en-US"/>
-        </w:rPr>
-      </w:pPr>
-      <w:r>
-        <w:rPr>
-          <w:sz w:val="22"/>
-          <w:szCs w:val="22"/>
-          <w:lang w:val="en-US"/>
-        </w:rPr>
-        <w:t xml:space="preserve"> </w:t>
-      </w:r>
-      <w:r>
-        <w:rPr>
-          <w:sz w:val="22"/>
-          <w:szCs w:val="22"/>
-          <w:lang w:val="en-US"/>
-        </w:rPr>
-        <w:t xml:space="preserve">Once </w:t>
-      </w:r>
-      <w:proofErr w:type="gramStart"/>
-      <w:r>
-        <w:rPr>
-          <w:sz w:val="22"/>
-          <w:szCs w:val="22"/>
-          <w:lang w:val="en-US"/>
-        </w:rPr>
-        <w:t>again</w:t>
-      </w:r>
-      <w:proofErr w:type="gramEnd"/>
-      <w:r>
-        <w:rPr>
-          <w:sz w:val="22"/>
-          <w:szCs w:val="22"/>
-          <w:lang w:val="en-US"/>
-        </w:rPr>
         <w:t xml:space="preserve"> we limited ourselves to describing the functionality of the algorithm by exulting from implementation to leave complete freedom to subsequent software developers to choose language and platform.</w:t>
       </w:r>
+    </w:p>
+    <w:p>
+      <w:pPr>
+        <w:pStyle w:val="Paragrafoelenco"/>
+        <w:outlineLvl w:val="1"/>
+        <w:rPr>
+          <w:sz w:val="22"/>
+          <w:szCs w:val="22"/>
+          <w:lang w:val="en-US"/>
+        </w:rPr>
+      </w:pPr>
+    </w:p>
+    <w:p>
+      <w:pPr>
+        <w:pStyle w:val="Paragrafoelenco"/>
+        <w:outlineLvl w:val="1"/>
+        <w:rPr>
+          <w:sz w:val="22"/>
+          <w:szCs w:val="22"/>
+          <w:lang w:val="en-US"/>
+        </w:rPr>
+      </w:pPr>
+      <w:r>
+        <w:rPr>
+          <w:sz w:val="22"/>
+          <w:szCs w:val="22"/>
+          <w:lang w:val="en-US"/>
+        </w:rPr>
+        <w:t>Here follows a simple diagram to get an idea of the algorithms flow between each other</w:t>
+      </w:r>
+    </w:p>
+    <w:p>
+      <w:pPr>
+        <w:pStyle w:val="Paragrafoelenco"/>
+        <w:outlineLvl w:val="1"/>
+        <w:rPr>
+          <w:sz w:val="22"/>
+          <w:szCs w:val="22"/>
+          <w:lang w:val="en-US"/>
+        </w:rPr>
+      </w:pPr>
+    </w:p>
+    <w:p>
+      <w:pPr>
+        <w:pStyle w:val="Paragrafoelenco"/>
+        <w:outlineLvl w:val="1"/>
+        <w:rPr>
+          <w:sz w:val="22"/>
+          <w:szCs w:val="22"/>
+          <w:lang w:val="en-US"/>
+        </w:rPr>
+      </w:pPr>
+      <w:r>
+        <w:rPr>
+          <w:noProof/>
+          <w:sz w:val="22"/>
+          <w:szCs w:val="22"/>
+          <w:lang w:val="en-US"/>
+        </w:rPr>
+        <w:drawing>
+          <wp:inline distT="0" distB="0" distL="0" distR="0" wp14:anchorId="77B8A484" wp14:editId="00DB700F">
+            <wp:extent cx="5400000" cy="4600800"/>
+            <wp:effectExtent l="0" t="0" r="0" b="0"/>
+            <wp:docPr id="12" name="Immagine 12" descr="Immagine che contiene testo, mappa&#10;&#10;Descrizione generata automaticamente"/>
+            <wp:cNvGraphicFramePr>
+              <a:graphicFrameLocks xmlns:a="http://schemas.openxmlformats.org/drawingml/2006/main" noChangeAspect="1"/>
+            </wp:cNvGraphicFramePr>
+            <a:graphic xmlns:a="http://schemas.openxmlformats.org/drawingml/2006/main">
+              <a:graphicData uri="http://schemas.openxmlformats.org/drawingml/2006/picture">
+                <pic:pic xmlns:pic="http://schemas.openxmlformats.org/drawingml/2006/picture">
+                  <pic:nvPicPr>
+                    <pic:cNvPr id="12" name="3_algorithmDesign.jpg"/>
+                    <pic:cNvPicPr/>
+                  </pic:nvPicPr>
+                  <pic:blipFill>
+                    <a:blip r:embed="rId23">
+                      <a:extLst>
+                        <a:ext uri="{28A0092B-C50C-407E-A947-70E740481C1C}">
+                          <a14:useLocalDpi xmlns:a14="http://schemas.microsoft.com/office/drawing/2010/main" val="0"/>
+                        </a:ext>
+                      </a:extLst>
+                    </a:blip>
+                    <a:stretch>
+                      <a:fillRect/>
+                    </a:stretch>
+                  </pic:blipFill>
+                  <pic:spPr>
+                    <a:xfrm>
+                      <a:off x="0" y="0"/>
+                      <a:ext cx="5400000" cy="4600800"/>
+                    </a:xfrm>
+                    <a:prstGeom prst="rect">
+                      <a:avLst/>
+                    </a:prstGeom>
+                  </pic:spPr>
+                </pic:pic>
+              </a:graphicData>
+            </a:graphic>
+          </wp:inline>
+        </w:drawing>
+      </w:r>
+    </w:p>
+    <w:p>
+      <w:pPr>
+        <w:pStyle w:val="Paragrafoelenco"/>
+        <w:outlineLvl w:val="1"/>
+        <w:rPr>
+          <w:sz w:val="22"/>
+          <w:szCs w:val="22"/>
+          <w:lang w:val="en-US"/>
+        </w:rPr>
+      </w:pPr>
+    </w:p>
+    <w:p>
+      <w:pPr>
+        <w:pStyle w:val="Paragrafoelenco"/>
+        <w:outlineLvl w:val="1"/>
+        <w:rPr>
+          <w:b/>
+          <w:bCs/>
+          <w:sz w:val="22"/>
+          <w:szCs w:val="22"/>
+          <w:lang w:val="en-US"/>
+        </w:rPr>
+      </w:pPr>
+    </w:p>
+    <w:p>
+      <w:pPr>
+        <w:pStyle w:val="Paragrafoelenco"/>
+        <w:outlineLvl w:val="1"/>
+        <w:rPr>
+          <w:b/>
+          <w:bCs/>
+          <w:sz w:val="22"/>
+          <w:szCs w:val="22"/>
+          <w:lang w:val="en-US"/>
+        </w:rPr>
+      </w:pPr>
     </w:p>
     <w:p>
       <w:pPr>
@@ -13701,7 +14236,14 @@
         <w:rPr>
           <w:lang w:val="en-US"/>
         </w:rPr>
-        <w:t xml:space="preserve"> expose the flow of the main menu that the user can navigate from their devices. The application windows are represented as colored rectangles half blue and half white, while the available actions in the windows and the credential recovery as a </w:t>
+        <w:t xml:space="preserve"> expose the flow of the main menu that the user can navigate from their devices. The application windows are represented as colored rectangles half blue and half white, while the available </w:t>
+      </w:r>
+      <w:r>
+        <w:rPr>
+          <w:lang w:val="en-US"/>
+        </w:rPr>
+        <w:lastRenderedPageBreak/>
+        <w:t xml:space="preserve">actions in the windows and the credential recovery as a </w:t>
       </w:r>
       <w:proofErr w:type="gramStart"/>
       <w:r>
@@ -13833,7 +14375,6 @@
         <w:rPr>
           <w:noProof/>
         </w:rPr>
-        <w:lastRenderedPageBreak/>
         <w:drawing>
           <wp:inline distT="0" distB="0" distL="0" distR="0" wp14:anchorId="51C91776" wp14:editId="657A02CF">
             <wp:extent cx="5219999" cy="5565601"/>
@@ -13850,7 +14391,7 @@
                     <pic:cNvPicPr/>
                   </pic:nvPicPr>
                   <pic:blipFill>
-                    <a:blip r:embed="rId23">
+                    <a:blip r:embed="rId24">
                       <a:extLst>
                         <a:ext uri="{28A0092B-C50C-407E-A947-70E740481C1C}">
                           <a14:useLocalDpi xmlns:a14="http://schemas.microsoft.com/office/drawing/2010/main" val="0"/>
@@ -13910,7 +14451,7 @@
                     <pic:cNvPicPr/>
                   </pic:nvPicPr>
                   <pic:blipFill>
-                    <a:blip r:embed="rId24">
+                    <a:blip r:embed="rId25">
                       <a:extLst>
                         <a:ext uri="{28A0092B-C50C-407E-A947-70E740481C1C}">
                           <a14:useLocalDpi xmlns:a14="http://schemas.microsoft.com/office/drawing/2010/main" val="0"/>
@@ -14154,7 +14695,7 @@
       <w:bookmarkEnd w:id="26"/>
     </w:p>
     <w:sectPr>
-      <w:footerReference w:type="default" r:id="rId25"/>
+      <w:footerReference w:type="default" r:id="rId26"/>
       <w:pgSz w:w="11906" w:h="16838"/>
       <w:pgMar w:top="1417" w:right="1134" w:bottom="1134" w:left="1134" w:header="708" w:footer="708" w:gutter="0"/>
       <w:pgNumType w:start="0"/>
@@ -16088,14 +16629,14 @@
     <w:charset w:val="00"/>
     <w:family w:val="swiss"/>
     <w:pitch w:val="variable"/>
-    <w:sig w:usb0="E0002EFF" w:usb1="C000247B" w:usb2="00000009" w:usb3="00000000" w:csb0="000001FF" w:csb1="00000000"/>
+    <w:sig w:usb0="E00002FF" w:usb1="4000ACFF" w:usb2="00000001" w:usb3="00000000" w:csb0="0000019F" w:csb1="00000000"/>
   </w:font>
   <w:font w:name="Times New Roman">
     <w:panose1 w:val="02020603050405020304"/>
     <w:charset w:val="00"/>
     <w:family w:val="roman"/>
     <w:pitch w:val="variable"/>
-    <w:sig w:usb0="E0002EFF" w:usb1="C000785B" w:usb2="00000009" w:usb3="00000000" w:csb0="000001FF" w:csb1="00000000"/>
+    <w:sig w:usb0="E0002AFF" w:usb1="C0007843" w:usb2="00000009" w:usb3="00000000" w:csb0="000001FF" w:csb1="00000000"/>
   </w:font>
   <w:font w:name="Courier New">
     <w:panose1 w:val="02070309020205020404"/>
@@ -16123,7 +16664,7 @@
     <w:charset w:val="00"/>
     <w:family w:val="swiss"/>
     <w:pitch w:val="variable"/>
-    <w:sig w:usb0="E0002AFF" w:usb1="C000247B" w:usb2="00000009" w:usb3="00000000" w:csb0="000001FF" w:csb1="00000000"/>
+    <w:sig w:usb0="A00002EF" w:usb1="4000207B" w:usb2="00000000" w:usb3="00000000" w:csb0="0000009F" w:csb1="00000000"/>
   </w:font>
   <w:font w:name="Segoe UI">
     <w:panose1 w:val="020B0502040204020203"/>
@@ -16934,7 +17475,7 @@
 </file>
 
 <file path=customXml/itemProps1.xml><?xml version="1.0" encoding="utf-8"?>
-<ds:datastoreItem xmlns:ds="http://schemas.openxmlformats.org/officeDocument/2006/customXml" ds:itemID="{4EF87968-753C-476F-B882-CB3AD5BB6497}">
+<ds:datastoreItem xmlns:ds="http://schemas.openxmlformats.org/officeDocument/2006/customXml" ds:itemID="{85AF600F-4D9F-4D94-86DF-834C3E900328}">
   <ds:schemaRefs>
     <ds:schemaRef ds:uri="http://schemas.openxmlformats.org/officeDocument/2006/bibliography"/>
   </ds:schemaRefs>

</xml_diff>